<commit_message>
Fixed classifyTraingle bugs, reran tests
</commit_message>
<xml_diff>
--- a/Triangle567/testReport.docx
+++ b/Triangle567/testReport.docx
@@ -266,12 +266,14 @@
               <w:spacing w:line="480" w:lineRule="auto"/>
               <w:jc w:val="center"/>
               <w:rPr>
-                <w:sz w:val="24"/>
-                <w:szCs w:val="24"/>
-              </w:rPr>
-            </w:pPr>
-            <w:r>
-              <w:rPr>
+                <w:color w:val="FF0000"/>
+                <w:sz w:val="24"/>
+                <w:szCs w:val="24"/>
+              </w:rPr>
+            </w:pPr>
+            <w:r>
+              <w:rPr>
+                <w:color w:val="FF0000"/>
                 <w:sz w:val="24"/>
                 <w:szCs w:val="24"/>
               </w:rPr>
@@ -340,13 +342,35 @@
                 <w:szCs w:val="24"/>
               </w:rPr>
             </w:pPr>
+            <w:r>
+              <w:rPr>
+                <w:sz w:val="24"/>
+                <w:szCs w:val="24"/>
+              </w:rPr>
+              <w:t>Isosceles</w:t>
+            </w:r>
+          </w:p>
+        </w:tc>
+        <w:tc>
+          <w:tcPr>
+            <w:tcW w:w="1870" w:type="dxa"/>
+          </w:tcPr>
+          <w:p>
+            <w:pPr>
+              <w:spacing w:line="480" w:lineRule="auto"/>
+              <w:jc w:val="center"/>
+              <w:rPr>
+                <w:sz w:val="24"/>
+                <w:szCs w:val="24"/>
+              </w:rPr>
+            </w:pPr>
             <w:proofErr w:type="spellStart"/>
             <w:r>
               <w:rPr>
                 <w:sz w:val="24"/>
                 <w:szCs w:val="24"/>
               </w:rPr>
-              <w:t>Isoceles</w:t>
+              <w:t>InvalidInput</w:t>
             </w:r>
             <w:proofErr w:type="spellEnd"/>
           </w:p>
@@ -360,36 +384,14 @@
               <w:spacing w:line="480" w:lineRule="auto"/>
               <w:jc w:val="center"/>
               <w:rPr>
-                <w:sz w:val="24"/>
-                <w:szCs w:val="24"/>
-              </w:rPr>
-            </w:pPr>
-            <w:proofErr w:type="spellStart"/>
-            <w:r>
-              <w:rPr>
-                <w:sz w:val="24"/>
-                <w:szCs w:val="24"/>
-              </w:rPr>
-              <w:t>InvalidInput</w:t>
-            </w:r>
-            <w:proofErr w:type="spellEnd"/>
-          </w:p>
-        </w:tc>
-        <w:tc>
-          <w:tcPr>
-            <w:tcW w:w="1870" w:type="dxa"/>
-          </w:tcPr>
-          <w:p>
-            <w:pPr>
-              <w:spacing w:line="480" w:lineRule="auto"/>
-              <w:jc w:val="center"/>
-              <w:rPr>
-                <w:sz w:val="24"/>
-                <w:szCs w:val="24"/>
-              </w:rPr>
-            </w:pPr>
-            <w:r>
-              <w:rPr>
+                <w:color w:val="FF0000"/>
+                <w:sz w:val="24"/>
+                <w:szCs w:val="24"/>
+              </w:rPr>
+            </w:pPr>
+            <w:r>
+              <w:rPr>
+                <w:color w:val="FF0000"/>
                 <w:sz w:val="24"/>
                 <w:szCs w:val="24"/>
               </w:rPr>
@@ -503,12 +505,14 @@
               <w:spacing w:line="480" w:lineRule="auto"/>
               <w:jc w:val="center"/>
               <w:rPr>
-                <w:sz w:val="24"/>
-                <w:szCs w:val="24"/>
-              </w:rPr>
-            </w:pPr>
-            <w:r>
-              <w:rPr>
+                <w:color w:val="FF0000"/>
+                <w:sz w:val="24"/>
+                <w:szCs w:val="24"/>
+              </w:rPr>
+            </w:pPr>
+            <w:r>
+              <w:rPr>
+                <w:color w:val="FF0000"/>
                 <w:sz w:val="24"/>
                 <w:szCs w:val="24"/>
               </w:rPr>
@@ -619,12 +623,14 @@
               <w:spacing w:line="480" w:lineRule="auto"/>
               <w:jc w:val="center"/>
               <w:rPr>
-                <w:sz w:val="24"/>
-                <w:szCs w:val="24"/>
-              </w:rPr>
-            </w:pPr>
-            <w:r>
-              <w:rPr>
+                <w:color w:val="FF0000"/>
+                <w:sz w:val="24"/>
+                <w:szCs w:val="24"/>
+              </w:rPr>
+            </w:pPr>
+            <w:r>
+              <w:rPr>
+                <w:color w:val="FF0000"/>
                 <w:sz w:val="24"/>
                 <w:szCs w:val="24"/>
               </w:rPr>
@@ -638,6 +644,655 @@
       <w:pPr>
         <w:spacing w:line="480" w:lineRule="auto"/>
         <w:jc w:val="center"/>
+        <w:rPr>
+          <w:sz w:val="24"/>
+          <w:szCs w:val="24"/>
+        </w:rPr>
+      </w:pPr>
+    </w:p>
+    <w:p>
+      <w:pPr>
+        <w:rPr>
+          <w:b/>
+          <w:bCs/>
+          <w:sz w:val="24"/>
+          <w:szCs w:val="24"/>
+        </w:rPr>
+      </w:pPr>
+      <w:r>
+        <w:rPr>
+          <w:b/>
+          <w:bCs/>
+          <w:sz w:val="24"/>
+          <w:szCs w:val="24"/>
+        </w:rPr>
+        <w:t>Improved</w:t>
+      </w:r>
+      <w:r>
+        <w:rPr>
+          <w:b/>
+          <w:bCs/>
+          <w:sz w:val="24"/>
+          <w:szCs w:val="24"/>
+        </w:rPr>
+        <w:t xml:space="preserve"> Test Report:</w:t>
+      </w:r>
+    </w:p>
+    <w:tbl>
+      <w:tblPr>
+        <w:tblStyle w:val="TableGrid"/>
+        <w:tblW w:w="0" w:type="auto"/>
+        <w:tblLook w:val="04A0" w:firstRow="1" w:lastRow="0" w:firstColumn="1" w:lastColumn="0" w:noHBand="0" w:noVBand="1"/>
+      </w:tblPr>
+      <w:tblGrid>
+        <w:gridCol w:w="2517"/>
+        <w:gridCol w:w="1650"/>
+        <w:gridCol w:w="1753"/>
+        <w:gridCol w:w="1798"/>
+        <w:gridCol w:w="1632"/>
+      </w:tblGrid>
+      <w:tr>
+        <w:tc>
+          <w:tcPr>
+            <w:tcW w:w="1870" w:type="dxa"/>
+          </w:tcPr>
+          <w:p>
+            <w:pPr>
+              <w:spacing w:line="480" w:lineRule="auto"/>
+              <w:jc w:val="center"/>
+              <w:rPr>
+                <w:sz w:val="24"/>
+                <w:szCs w:val="24"/>
+              </w:rPr>
+            </w:pPr>
+            <w:r>
+              <w:rPr>
+                <w:sz w:val="24"/>
+                <w:szCs w:val="24"/>
+              </w:rPr>
+              <w:t>Test ID</w:t>
+            </w:r>
+          </w:p>
+        </w:tc>
+        <w:tc>
+          <w:tcPr>
+            <w:tcW w:w="1870" w:type="dxa"/>
+          </w:tcPr>
+          <w:p>
+            <w:pPr>
+              <w:spacing w:line="480" w:lineRule="auto"/>
+              <w:jc w:val="center"/>
+              <w:rPr>
+                <w:sz w:val="24"/>
+                <w:szCs w:val="24"/>
+              </w:rPr>
+            </w:pPr>
+            <w:r>
+              <w:rPr>
+                <w:sz w:val="24"/>
+                <w:szCs w:val="24"/>
+              </w:rPr>
+              <w:t>Input</w:t>
+            </w:r>
+          </w:p>
+        </w:tc>
+        <w:tc>
+          <w:tcPr>
+            <w:tcW w:w="1870" w:type="dxa"/>
+          </w:tcPr>
+          <w:p>
+            <w:pPr>
+              <w:spacing w:line="480" w:lineRule="auto"/>
+              <w:jc w:val="center"/>
+              <w:rPr>
+                <w:sz w:val="24"/>
+                <w:szCs w:val="24"/>
+              </w:rPr>
+            </w:pPr>
+            <w:r>
+              <w:rPr>
+                <w:sz w:val="24"/>
+                <w:szCs w:val="24"/>
+              </w:rPr>
+              <w:t>Expected</w:t>
+            </w:r>
+          </w:p>
+        </w:tc>
+        <w:tc>
+          <w:tcPr>
+            <w:tcW w:w="1870" w:type="dxa"/>
+          </w:tcPr>
+          <w:p>
+            <w:pPr>
+              <w:spacing w:line="480" w:lineRule="auto"/>
+              <w:jc w:val="center"/>
+              <w:rPr>
+                <w:sz w:val="24"/>
+                <w:szCs w:val="24"/>
+              </w:rPr>
+            </w:pPr>
+            <w:r>
+              <w:rPr>
+                <w:sz w:val="24"/>
+                <w:szCs w:val="24"/>
+              </w:rPr>
+              <w:t>Actual</w:t>
+            </w:r>
+          </w:p>
+        </w:tc>
+        <w:tc>
+          <w:tcPr>
+            <w:tcW w:w="1870" w:type="dxa"/>
+          </w:tcPr>
+          <w:p>
+            <w:pPr>
+              <w:spacing w:line="480" w:lineRule="auto"/>
+              <w:jc w:val="center"/>
+              <w:rPr>
+                <w:sz w:val="24"/>
+                <w:szCs w:val="24"/>
+              </w:rPr>
+            </w:pPr>
+            <w:r>
+              <w:rPr>
+                <w:sz w:val="24"/>
+                <w:szCs w:val="24"/>
+              </w:rPr>
+              <w:t xml:space="preserve">Pass or </w:t>
+            </w:r>
+            <w:proofErr w:type="gramStart"/>
+            <w:r>
+              <w:rPr>
+                <w:sz w:val="24"/>
+                <w:szCs w:val="24"/>
+              </w:rPr>
+              <w:t>Fail</w:t>
+            </w:r>
+            <w:proofErr w:type="gramEnd"/>
+          </w:p>
+        </w:tc>
+      </w:tr>
+      <w:tr>
+        <w:tc>
+          <w:tcPr>
+            <w:tcW w:w="1870" w:type="dxa"/>
+          </w:tcPr>
+          <w:p>
+            <w:pPr>
+              <w:spacing w:line="480" w:lineRule="auto"/>
+              <w:jc w:val="center"/>
+              <w:rPr>
+                <w:sz w:val="24"/>
+                <w:szCs w:val="24"/>
+              </w:rPr>
+            </w:pPr>
+            <w:proofErr w:type="spellStart"/>
+            <w:r>
+              <w:rPr>
+                <w:sz w:val="24"/>
+                <w:szCs w:val="24"/>
+              </w:rPr>
+              <w:t>testEquilateralTriangles</w:t>
+            </w:r>
+            <w:proofErr w:type="spellEnd"/>
+          </w:p>
+        </w:tc>
+        <w:tc>
+          <w:tcPr>
+            <w:tcW w:w="1870" w:type="dxa"/>
+          </w:tcPr>
+          <w:p>
+            <w:pPr>
+              <w:spacing w:line="480" w:lineRule="auto"/>
+              <w:jc w:val="center"/>
+              <w:rPr>
+                <w:sz w:val="24"/>
+                <w:szCs w:val="24"/>
+              </w:rPr>
+            </w:pPr>
+            <w:r>
+              <w:rPr>
+                <w:sz w:val="24"/>
+                <w:szCs w:val="24"/>
+              </w:rPr>
+              <w:t>1,1,1</w:t>
+            </w:r>
+          </w:p>
+        </w:tc>
+        <w:tc>
+          <w:tcPr>
+            <w:tcW w:w="1870" w:type="dxa"/>
+          </w:tcPr>
+          <w:p>
+            <w:pPr>
+              <w:spacing w:line="480" w:lineRule="auto"/>
+              <w:jc w:val="center"/>
+              <w:rPr>
+                <w:sz w:val="24"/>
+                <w:szCs w:val="24"/>
+              </w:rPr>
+            </w:pPr>
+            <w:r>
+              <w:rPr>
+                <w:sz w:val="24"/>
+                <w:szCs w:val="24"/>
+              </w:rPr>
+              <w:t>Equilateral</w:t>
+            </w:r>
+          </w:p>
+        </w:tc>
+        <w:tc>
+          <w:tcPr>
+            <w:tcW w:w="1870" w:type="dxa"/>
+          </w:tcPr>
+          <w:p>
+            <w:pPr>
+              <w:spacing w:line="480" w:lineRule="auto"/>
+              <w:jc w:val="center"/>
+              <w:rPr>
+                <w:sz w:val="24"/>
+                <w:szCs w:val="24"/>
+              </w:rPr>
+            </w:pPr>
+            <w:r>
+              <w:rPr>
+                <w:sz w:val="24"/>
+                <w:szCs w:val="24"/>
+              </w:rPr>
+              <w:t>Equilateral</w:t>
+            </w:r>
+          </w:p>
+        </w:tc>
+        <w:tc>
+          <w:tcPr>
+            <w:tcW w:w="1870" w:type="dxa"/>
+          </w:tcPr>
+          <w:p>
+            <w:pPr>
+              <w:spacing w:line="480" w:lineRule="auto"/>
+              <w:jc w:val="center"/>
+              <w:rPr>
+                <w:color w:val="70AD47" w:themeColor="accent6"/>
+                <w:sz w:val="24"/>
+                <w:szCs w:val="24"/>
+              </w:rPr>
+            </w:pPr>
+            <w:r>
+              <w:rPr>
+                <w:color w:val="70AD47" w:themeColor="accent6"/>
+                <w:sz w:val="24"/>
+                <w:szCs w:val="24"/>
+              </w:rPr>
+              <w:t>Pass</w:t>
+            </w:r>
+          </w:p>
+        </w:tc>
+      </w:tr>
+      <w:tr>
+        <w:tc>
+          <w:tcPr>
+            <w:tcW w:w="1870" w:type="dxa"/>
+          </w:tcPr>
+          <w:p>
+            <w:pPr>
+              <w:spacing w:line="480" w:lineRule="auto"/>
+              <w:jc w:val="center"/>
+              <w:rPr>
+                <w:sz w:val="24"/>
+                <w:szCs w:val="24"/>
+              </w:rPr>
+            </w:pPr>
+            <w:proofErr w:type="spellStart"/>
+            <w:r>
+              <w:rPr>
+                <w:sz w:val="24"/>
+                <w:szCs w:val="24"/>
+              </w:rPr>
+              <w:t>testIsocelesTriangles</w:t>
+            </w:r>
+            <w:proofErr w:type="spellEnd"/>
+          </w:p>
+        </w:tc>
+        <w:tc>
+          <w:tcPr>
+            <w:tcW w:w="1870" w:type="dxa"/>
+          </w:tcPr>
+          <w:p>
+            <w:pPr>
+              <w:spacing w:line="480" w:lineRule="auto"/>
+              <w:jc w:val="center"/>
+              <w:rPr>
+                <w:sz w:val="24"/>
+                <w:szCs w:val="24"/>
+              </w:rPr>
+            </w:pPr>
+            <w:r>
+              <w:rPr>
+                <w:sz w:val="24"/>
+                <w:szCs w:val="24"/>
+              </w:rPr>
+              <w:t>1,2,2</w:t>
+            </w:r>
+          </w:p>
+        </w:tc>
+        <w:tc>
+          <w:tcPr>
+            <w:tcW w:w="1870" w:type="dxa"/>
+          </w:tcPr>
+          <w:p>
+            <w:pPr>
+              <w:spacing w:line="480" w:lineRule="auto"/>
+              <w:jc w:val="center"/>
+              <w:rPr>
+                <w:sz w:val="24"/>
+                <w:szCs w:val="24"/>
+              </w:rPr>
+            </w:pPr>
+            <w:r>
+              <w:rPr>
+                <w:sz w:val="24"/>
+                <w:szCs w:val="24"/>
+              </w:rPr>
+              <w:t>Isosceles</w:t>
+            </w:r>
+          </w:p>
+        </w:tc>
+        <w:tc>
+          <w:tcPr>
+            <w:tcW w:w="1870" w:type="dxa"/>
+          </w:tcPr>
+          <w:p>
+            <w:pPr>
+              <w:spacing w:line="480" w:lineRule="auto"/>
+              <w:jc w:val="center"/>
+              <w:rPr>
+                <w:sz w:val="24"/>
+                <w:szCs w:val="24"/>
+              </w:rPr>
+            </w:pPr>
+            <w:r>
+              <w:rPr>
+                <w:sz w:val="24"/>
+                <w:szCs w:val="24"/>
+              </w:rPr>
+              <w:t>Isosceles</w:t>
+            </w:r>
+          </w:p>
+        </w:tc>
+        <w:tc>
+          <w:tcPr>
+            <w:tcW w:w="1870" w:type="dxa"/>
+          </w:tcPr>
+          <w:p>
+            <w:pPr>
+              <w:spacing w:line="480" w:lineRule="auto"/>
+              <w:jc w:val="center"/>
+              <w:rPr>
+                <w:color w:val="70AD47" w:themeColor="accent6"/>
+                <w:sz w:val="24"/>
+                <w:szCs w:val="24"/>
+              </w:rPr>
+            </w:pPr>
+            <w:r>
+              <w:rPr>
+                <w:color w:val="70AD47" w:themeColor="accent6"/>
+                <w:sz w:val="24"/>
+                <w:szCs w:val="24"/>
+              </w:rPr>
+              <w:t>Pass</w:t>
+            </w:r>
+          </w:p>
+        </w:tc>
+      </w:tr>
+      <w:tr>
+        <w:tc>
+          <w:tcPr>
+            <w:tcW w:w="1870" w:type="dxa"/>
+          </w:tcPr>
+          <w:p>
+            <w:pPr>
+              <w:spacing w:line="480" w:lineRule="auto"/>
+              <w:jc w:val="center"/>
+              <w:rPr>
+                <w:sz w:val="24"/>
+                <w:szCs w:val="24"/>
+              </w:rPr>
+            </w:pPr>
+            <w:proofErr w:type="spellStart"/>
+            <w:r>
+              <w:rPr>
+                <w:sz w:val="24"/>
+                <w:szCs w:val="24"/>
+              </w:rPr>
+              <w:t>testScaleneTriangles</w:t>
+            </w:r>
+            <w:proofErr w:type="spellEnd"/>
+          </w:p>
+        </w:tc>
+        <w:tc>
+          <w:tcPr>
+            <w:tcW w:w="1870" w:type="dxa"/>
+          </w:tcPr>
+          <w:p>
+            <w:pPr>
+              <w:spacing w:line="480" w:lineRule="auto"/>
+              <w:jc w:val="center"/>
+              <w:rPr>
+                <w:sz w:val="24"/>
+                <w:szCs w:val="24"/>
+              </w:rPr>
+            </w:pPr>
+            <w:r>
+              <w:rPr>
+                <w:sz w:val="24"/>
+                <w:szCs w:val="24"/>
+              </w:rPr>
+              <w:t>1,2,3</w:t>
+            </w:r>
+          </w:p>
+        </w:tc>
+        <w:tc>
+          <w:tcPr>
+            <w:tcW w:w="1870" w:type="dxa"/>
+          </w:tcPr>
+          <w:p>
+            <w:pPr>
+              <w:tabs>
+                <w:tab w:val="left" w:pos="270"/>
+              </w:tabs>
+              <w:spacing w:line="480" w:lineRule="auto"/>
+              <w:jc w:val="center"/>
+              <w:rPr>
+                <w:sz w:val="24"/>
+                <w:szCs w:val="24"/>
+              </w:rPr>
+            </w:pPr>
+            <w:r>
+              <w:rPr>
+                <w:sz w:val="24"/>
+                <w:szCs w:val="24"/>
+              </w:rPr>
+              <w:t>Scalene</w:t>
+            </w:r>
+          </w:p>
+        </w:tc>
+        <w:tc>
+          <w:tcPr>
+            <w:tcW w:w="1870" w:type="dxa"/>
+          </w:tcPr>
+          <w:p>
+            <w:pPr>
+              <w:spacing w:line="480" w:lineRule="auto"/>
+              <w:jc w:val="center"/>
+              <w:rPr>
+                <w:sz w:val="24"/>
+                <w:szCs w:val="24"/>
+              </w:rPr>
+            </w:pPr>
+            <w:proofErr w:type="spellStart"/>
+            <w:r>
+              <w:rPr>
+                <w:sz w:val="24"/>
+                <w:szCs w:val="24"/>
+              </w:rPr>
+              <w:t>NotATriangle</w:t>
+            </w:r>
+            <w:proofErr w:type="spellEnd"/>
+          </w:p>
+        </w:tc>
+        <w:tc>
+          <w:tcPr>
+            <w:tcW w:w="1870" w:type="dxa"/>
+          </w:tcPr>
+          <w:p>
+            <w:pPr>
+              <w:spacing w:line="480" w:lineRule="auto"/>
+              <w:jc w:val="center"/>
+              <w:rPr>
+                <w:sz w:val="24"/>
+                <w:szCs w:val="24"/>
+              </w:rPr>
+            </w:pPr>
+            <w:r>
+              <w:rPr>
+                <w:color w:val="FF0000"/>
+                <w:sz w:val="24"/>
+                <w:szCs w:val="24"/>
+              </w:rPr>
+              <w:t>Fail</w:t>
+            </w:r>
+          </w:p>
+        </w:tc>
+      </w:tr>
+      <w:tr>
+        <w:tc>
+          <w:tcPr>
+            <w:tcW w:w="1870" w:type="dxa"/>
+          </w:tcPr>
+          <w:p>
+            <w:pPr>
+              <w:spacing w:line="480" w:lineRule="auto"/>
+              <w:jc w:val="center"/>
+              <w:rPr>
+                <w:sz w:val="24"/>
+                <w:szCs w:val="24"/>
+              </w:rPr>
+            </w:pPr>
+            <w:proofErr w:type="spellStart"/>
+            <w:r>
+              <w:rPr>
+                <w:sz w:val="24"/>
+                <w:szCs w:val="24"/>
+              </w:rPr>
+              <w:t>testRightTriangle</w:t>
+            </w:r>
+            <w:proofErr w:type="spellEnd"/>
+          </w:p>
+        </w:tc>
+        <w:tc>
+          <w:tcPr>
+            <w:tcW w:w="1870" w:type="dxa"/>
+          </w:tcPr>
+          <w:p>
+            <w:pPr>
+              <w:spacing w:line="480" w:lineRule="auto"/>
+              <w:jc w:val="center"/>
+              <w:rPr>
+                <w:sz w:val="24"/>
+                <w:szCs w:val="24"/>
+              </w:rPr>
+            </w:pPr>
+            <w:r>
+              <w:rPr>
+                <w:sz w:val="24"/>
+                <w:szCs w:val="24"/>
+              </w:rPr>
+              <w:t>3,4,5</w:t>
+            </w:r>
+          </w:p>
+        </w:tc>
+        <w:tc>
+          <w:tcPr>
+            <w:tcW w:w="1870" w:type="dxa"/>
+          </w:tcPr>
+          <w:p>
+            <w:pPr>
+              <w:spacing w:line="480" w:lineRule="auto"/>
+              <w:jc w:val="center"/>
+              <w:rPr>
+                <w:sz w:val="24"/>
+                <w:szCs w:val="24"/>
+              </w:rPr>
+            </w:pPr>
+            <w:r>
+              <w:rPr>
+                <w:sz w:val="24"/>
+                <w:szCs w:val="24"/>
+              </w:rPr>
+              <w:t>Right</w:t>
+            </w:r>
+          </w:p>
+        </w:tc>
+        <w:tc>
+          <w:tcPr>
+            <w:tcW w:w="1870" w:type="dxa"/>
+          </w:tcPr>
+          <w:p>
+            <w:pPr>
+              <w:spacing w:line="480" w:lineRule="auto"/>
+              <w:jc w:val="center"/>
+              <w:rPr>
+                <w:sz w:val="24"/>
+                <w:szCs w:val="24"/>
+              </w:rPr>
+            </w:pPr>
+            <w:r>
+              <w:rPr>
+                <w:sz w:val="24"/>
+                <w:szCs w:val="24"/>
+              </w:rPr>
+              <w:t>Right</w:t>
+            </w:r>
+          </w:p>
+        </w:tc>
+        <w:tc>
+          <w:tcPr>
+            <w:tcW w:w="1870" w:type="dxa"/>
+          </w:tcPr>
+          <w:p>
+            <w:pPr>
+              <w:spacing w:line="480" w:lineRule="auto"/>
+              <w:jc w:val="center"/>
+              <w:rPr>
+                <w:sz w:val="24"/>
+                <w:szCs w:val="24"/>
+              </w:rPr>
+            </w:pPr>
+            <w:r>
+              <w:rPr>
+                <w:color w:val="70AD47" w:themeColor="accent6"/>
+                <w:sz w:val="24"/>
+                <w:szCs w:val="24"/>
+              </w:rPr>
+              <w:t>Pass</w:t>
+            </w:r>
+          </w:p>
+        </w:tc>
+      </w:tr>
+    </w:tbl>
+    <w:p>
+      <w:pPr>
+        <w:spacing w:line="480" w:lineRule="auto"/>
+        <w:jc w:val="center"/>
+        <w:rPr>
+          <w:sz w:val="24"/>
+          <w:szCs w:val="24"/>
+        </w:rPr>
+      </w:pPr>
+    </w:p>
+    <w:p>
+      <w:pPr>
+        <w:spacing w:line="480" w:lineRule="auto"/>
         <w:rPr>
           <w:sz w:val="24"/>
           <w:szCs w:val="24"/>

</xml_diff>